<commit_message>
obsidian reskin + comparing
</commit_message>
<xml_diff>
--- a/Comparing and Connecting/Final/Comparing Final.docx
+++ b/Comparing and Connecting/Final/Comparing Final.docx
@@ -868,27 +868,369 @@
           <w:lang w:val="en-US"/>
         </w:rPr>
         <w:lastRenderedPageBreak/>
-        <w:t>members too poor to have their remains shipped home. The state also held a monopoly on Confucianism</w:t>
-      </w:r>
-      <w:r>
-        <w:rPr>
-          <w:lang w:val="en-US"/>
-        </w:rPr>
-        <w:t xml:space="preserve">, as a result guilds often worshipped local gods such as </w:t>
-      </w:r>
-      <w:r>
-        <w:rPr>
-          <w:i/>
-          <w:iCs/>
-          <w:lang w:val="en-US"/>
-        </w:rPr>
-        <w:t xml:space="preserve">Caishen </w:t>
-      </w:r>
-      <w:r>
-        <w:rPr>
-          <w:lang w:val="en-US"/>
-        </w:rPr>
-        <w:t xml:space="preserve">(god of wealth. </w:t>
+        <w:t xml:space="preserve">members too poor to have their remains shipped home. </w:t>
+      </w:r>
+      <w:r>
+        <w:rPr>
+          <w:lang w:val="en-US"/>
+        </w:rPr>
+        <w:t xml:space="preserve">This practice was done mostly in merchant and trade </w:t>
+      </w:r>
+      <w:proofErr w:type="spellStart"/>
+      <w:r>
+        <w:rPr>
+          <w:i/>
+          <w:iCs/>
+          <w:lang w:val="en-US"/>
+        </w:rPr>
+        <w:t>huiguan</w:t>
+      </w:r>
+      <w:proofErr w:type="spellEnd"/>
+      <w:r>
+        <w:rPr>
+          <w:lang w:val="en-US"/>
+        </w:rPr>
+        <w:t xml:space="preserve">. Providing burial </w:t>
+      </w:r>
+      <w:r>
+        <w:rPr>
+          <w:lang w:val="en-US"/>
+        </w:rPr>
+        <w:t>grounds</w:t>
+      </w:r>
+      <w:r>
+        <w:rPr>
+          <w:lang w:val="en-US"/>
+        </w:rPr>
+        <w:t xml:space="preserve"> also connected </w:t>
+      </w:r>
+      <w:proofErr w:type="spellStart"/>
+      <w:r>
+        <w:rPr>
+          <w:i/>
+          <w:iCs/>
+          <w:lang w:val="en-US"/>
+        </w:rPr>
+        <w:t>hanghui</w:t>
+      </w:r>
+      <w:proofErr w:type="spellEnd"/>
+      <w:r>
+        <w:rPr>
+          <w:i/>
+          <w:iCs/>
+          <w:lang w:val="en-US"/>
+        </w:rPr>
+        <w:t xml:space="preserve"> </w:t>
+      </w:r>
+      <w:r>
+        <w:rPr>
+          <w:lang w:val="en-US"/>
+        </w:rPr>
+        <w:t>and their merchants to the local community</w:t>
+      </w:r>
+      <w:r>
+        <w:rPr>
+          <w:lang w:val="en-US"/>
+        </w:rPr>
+        <w:t>.</w:t>
+      </w:r>
+      <w:r>
+        <w:rPr>
+          <w:lang w:val="en-US"/>
+        </w:rPr>
+        <w:t xml:space="preserve"> </w:t>
+      </w:r>
+      <w:r>
+        <w:rPr>
+          <w:lang w:val="en-US"/>
+        </w:rPr>
+        <w:t xml:space="preserve">However, burial was not the only ritual function of </w:t>
+      </w:r>
+      <w:proofErr w:type="spellStart"/>
+      <w:r>
+        <w:rPr>
+          <w:i/>
+          <w:iCs/>
+          <w:lang w:val="en-US"/>
+        </w:rPr>
+        <w:t>hanghui</w:t>
+      </w:r>
+      <w:proofErr w:type="spellEnd"/>
+      <w:r>
+        <w:rPr>
+          <w:i/>
+          <w:iCs/>
+          <w:lang w:val="en-US"/>
+        </w:rPr>
+        <w:t>.</w:t>
+      </w:r>
+      <w:r>
+        <w:rPr>
+          <w:rStyle w:val="FootnoteReference"/>
+          <w:lang w:val="en-US"/>
+        </w:rPr>
+        <w:t xml:space="preserve"> </w:t>
+      </w:r>
+      <w:r>
+        <w:rPr>
+          <w:lang w:val="en-US"/>
+        </w:rPr>
+        <w:t xml:space="preserve">Religion and </w:t>
+      </w:r>
+      <w:proofErr w:type="spellStart"/>
+      <w:r>
+        <w:rPr>
+          <w:lang w:val="en-US"/>
+        </w:rPr>
+        <w:t>workship</w:t>
+      </w:r>
+      <w:proofErr w:type="spellEnd"/>
+      <w:r>
+        <w:rPr>
+          <w:lang w:val="en-US"/>
+        </w:rPr>
+        <w:t xml:space="preserve"> of deities was also an important feature of </w:t>
+      </w:r>
+      <w:proofErr w:type="spellStart"/>
+      <w:r>
+        <w:rPr>
+          <w:i/>
+          <w:iCs/>
+          <w:lang w:val="en-US"/>
+        </w:rPr>
+        <w:t>hanghui</w:t>
+      </w:r>
+      <w:proofErr w:type="spellEnd"/>
+      <w:r>
+        <w:rPr>
+          <w:lang w:val="en-US"/>
+        </w:rPr>
+        <w:t>.</w:t>
+      </w:r>
+      <w:r>
+        <w:rPr>
+          <w:lang w:val="en-US"/>
+        </w:rPr>
+        <w:t xml:space="preserve"> </w:t>
+      </w:r>
+      <w:proofErr w:type="spellStart"/>
+      <w:r>
+        <w:rPr>
+          <w:i/>
+          <w:iCs/>
+          <w:lang w:val="en-US"/>
+        </w:rPr>
+        <w:t>Hangui</w:t>
+      </w:r>
+      <w:proofErr w:type="spellEnd"/>
+      <w:r>
+        <w:rPr>
+          <w:i/>
+          <w:iCs/>
+          <w:lang w:val="en-US"/>
+        </w:rPr>
+        <w:t xml:space="preserve"> </w:t>
+      </w:r>
+      <w:r>
+        <w:rPr>
+          <w:lang w:val="en-US"/>
+        </w:rPr>
+        <w:t xml:space="preserve">often </w:t>
+      </w:r>
+      <w:proofErr w:type="spellStart"/>
+      <w:r>
+        <w:rPr>
+          <w:lang w:val="en-US"/>
+        </w:rPr>
+        <w:t>workshipped</w:t>
+      </w:r>
+      <w:proofErr w:type="spellEnd"/>
+      <w:r>
+        <w:rPr>
+          <w:lang w:val="en-US"/>
+        </w:rPr>
+        <w:t xml:space="preserve"> various local deities, this local deity was often somehow connected to the </w:t>
+      </w:r>
+      <w:proofErr w:type="spellStart"/>
+      <w:r>
+        <w:rPr>
+          <w:i/>
+          <w:iCs/>
+          <w:lang w:val="en-US"/>
+        </w:rPr>
+        <w:t>hangui</w:t>
+      </w:r>
+      <w:proofErr w:type="spellEnd"/>
+      <w:r>
+        <w:rPr>
+          <w:lang w:val="en-US"/>
+        </w:rPr>
+        <w:t xml:space="preserve">. </w:t>
+      </w:r>
+      <w:r>
+        <w:rPr>
+          <w:rStyle w:val="FootnoteReference"/>
+          <w:lang w:val="en-US"/>
+        </w:rPr>
+        <w:footnoteReference w:id="13"/>
+      </w:r>
+      <w:r>
+        <w:rPr>
+          <w:i/>
+          <w:iCs/>
+          <w:lang w:val="en-US"/>
+        </w:rPr>
+        <w:t xml:space="preserve"> </w:t>
+      </w:r>
+      <w:r>
+        <w:rPr>
+          <w:lang w:val="en-US"/>
+        </w:rPr>
+        <w:t xml:space="preserve">Many </w:t>
+      </w:r>
+      <w:proofErr w:type="spellStart"/>
+      <w:r>
+        <w:rPr>
+          <w:i/>
+          <w:iCs/>
+          <w:lang w:val="en-US"/>
+        </w:rPr>
+        <w:t>hangui</w:t>
+      </w:r>
+      <w:proofErr w:type="spellEnd"/>
+      <w:r>
+        <w:rPr>
+          <w:i/>
+          <w:iCs/>
+          <w:lang w:val="en-US"/>
+        </w:rPr>
+        <w:t xml:space="preserve"> </w:t>
+      </w:r>
+      <w:r>
+        <w:rPr>
+          <w:lang w:val="en-US"/>
+        </w:rPr>
+        <w:t>worshipped</w:t>
+      </w:r>
+      <w:r>
+        <w:rPr>
+          <w:i/>
+          <w:iCs/>
+          <w:lang w:val="en-US"/>
+        </w:rPr>
+        <w:t xml:space="preserve"> </w:t>
+      </w:r>
+      <w:r>
+        <w:rPr>
+          <w:lang w:val="en-US"/>
+        </w:rPr>
+        <w:t xml:space="preserve">gods like </w:t>
+      </w:r>
+      <w:r>
+        <w:rPr>
+          <w:i/>
+          <w:iCs/>
+          <w:lang w:val="en-US"/>
+        </w:rPr>
+        <w:t>Caishen</w:t>
+      </w:r>
+      <w:r>
+        <w:rPr>
+          <w:i/>
+          <w:iCs/>
+          <w:lang w:val="en-US"/>
+        </w:rPr>
+        <w:t xml:space="preserve">, </w:t>
+      </w:r>
+      <w:r>
+        <w:rPr>
+          <w:lang w:val="en-US"/>
+        </w:rPr>
+        <w:t xml:space="preserve">the </w:t>
+      </w:r>
+      <w:r>
+        <w:rPr>
+          <w:lang w:val="en-US"/>
+        </w:rPr>
+        <w:t>god of wealth.</w:t>
+      </w:r>
+      <w:r>
+        <w:rPr>
+          <w:lang w:val="en-US"/>
+        </w:rPr>
+        <w:t xml:space="preserve"> </w:t>
+      </w:r>
+      <w:r>
+        <w:rPr>
+          <w:lang w:val="en-US"/>
+        </w:rPr>
+        <w:t xml:space="preserve">One of the reasons for worship separate from the state is that the </w:t>
+      </w:r>
+      <w:r>
+        <w:rPr>
+          <w:lang w:val="en-US"/>
+        </w:rPr>
+        <w:t>state held a monopoly on Confucianism</w:t>
+      </w:r>
+      <w:r>
+        <w:rPr>
+          <w:lang w:val="en-US"/>
+        </w:rPr>
+        <w:t>. Sacrifices</w:t>
+      </w:r>
+      <w:r>
+        <w:rPr>
+          <w:lang w:val="en-US"/>
+        </w:rPr>
+        <w:t xml:space="preserve"> to Confucious could not be made in </w:t>
+      </w:r>
+      <w:r>
+        <w:rPr>
+          <w:lang w:val="en-US"/>
+        </w:rPr>
+        <w:t xml:space="preserve">the </w:t>
+      </w:r>
+      <w:proofErr w:type="spellStart"/>
+      <w:r>
+        <w:rPr>
+          <w:i/>
+          <w:iCs/>
+          <w:lang w:val="en-US"/>
+        </w:rPr>
+        <w:t>hanghui</w:t>
+      </w:r>
+      <w:proofErr w:type="spellEnd"/>
+      <w:r>
+        <w:rPr>
+          <w:lang w:val="en-US"/>
+        </w:rPr>
+        <w:t>.</w:t>
+      </w:r>
+      <w:r>
+        <w:rPr>
+          <w:rStyle w:val="FootnoteReference"/>
+          <w:lang w:val="en-US"/>
+        </w:rPr>
+        <w:footnoteReference w:id="14"/>
+      </w:r>
+      <w:r>
+        <w:rPr>
+          <w:lang w:val="en-US"/>
+        </w:rPr>
+        <w:t xml:space="preserve"> All of these rituals and religious functions were used to promote local sentiment as well as consolidate a collective identity.</w:t>
+      </w:r>
+      <w:r>
+        <w:rPr>
+          <w:rStyle w:val="FootnoteReference"/>
+          <w:lang w:val="en-US"/>
+        </w:rPr>
+        <w:footnoteReference w:id="15"/>
+      </w:r>
+      <w:r>
+        <w:rPr>
+          <w:lang w:val="en-US"/>
+        </w:rPr>
+        <w:t xml:space="preserve"> </w:t>
       </w:r>
     </w:p>
     <w:p>
@@ -928,7 +1270,7 @@
           <w:rStyle w:val="FootnoteReference"/>
           <w:lang w:val="en-US"/>
         </w:rPr>
-        <w:footnoteReference w:id="13"/>
+        <w:footnoteReference w:id="16"/>
       </w:r>
       <w:r>
         <w:rPr>
@@ -941,7 +1283,7 @@
           <w:rStyle w:val="FootnoteReference"/>
           <w:lang w:val="en-US"/>
         </w:rPr>
-        <w:footnoteReference w:id="14"/>
+        <w:footnoteReference w:id="17"/>
       </w:r>
       <w:r>
         <w:rPr>
@@ -1025,7 +1367,7 @@
           <w:rStyle w:val="FootnoteReference"/>
           <w:lang w:val="en-US"/>
         </w:rPr>
-        <w:footnoteReference w:id="15"/>
+        <w:footnoteReference w:id="18"/>
       </w:r>
       <w:r>
         <w:rPr>
@@ -1084,7 +1426,7 @@
           <w:rStyle w:val="FootnoteReference"/>
           <w:lang w:val="en-US"/>
         </w:rPr>
-        <w:footnoteReference w:id="16"/>
+        <w:footnoteReference w:id="19"/>
       </w:r>
       <w:r>
         <w:rPr>
@@ -1141,7 +1483,7 @@
           <w:rStyle w:val="FootnoteReference"/>
           <w:lang w:val="en-US"/>
         </w:rPr>
-        <w:footnoteReference w:id="17"/>
+        <w:footnoteReference w:id="20"/>
       </w:r>
       <w:r>
         <w:rPr>
@@ -1160,7 +1502,7 @@
           <w:rStyle w:val="FootnoteReference"/>
           <w:lang w:val="en-US"/>
         </w:rPr>
-        <w:footnoteReference w:id="18"/>
+        <w:footnoteReference w:id="21"/>
       </w:r>
       <w:r>
         <w:rPr>
@@ -1179,7 +1521,7 @@
           <w:rStyle w:val="FootnoteReference"/>
           <w:lang w:val="en-US"/>
         </w:rPr>
-        <w:footnoteReference w:id="19"/>
+        <w:footnoteReference w:id="22"/>
       </w:r>
       <w:r>
         <w:rPr>
@@ -1268,13 +1610,77 @@
           <w:rStyle w:val="FootnoteReference"/>
           <w:lang w:val="en-US"/>
         </w:rPr>
-        <w:footnoteReference w:id="20"/>
+        <w:footnoteReference w:id="23"/>
       </w:r>
       <w:r>
         <w:rPr>
           <w:lang w:val="en-US"/>
         </w:rPr>
         <w:t xml:space="preserve"> A useful framework would be to analyze guilds and their relationship to the state and administration as two different entities. </w:t>
+      </w:r>
+    </w:p>
+    <w:p>
+      <w:pPr>
+        <w:rPr>
+          <w:i/>
+          <w:iCs/>
+          <w:lang w:val="en-US"/>
+        </w:rPr>
+      </w:pPr>
+      <w:r>
+        <w:rPr>
+          <w:lang w:val="en-US"/>
+        </w:rPr>
+        <w:lastRenderedPageBreak/>
+        <w:tab/>
+        <w:t xml:space="preserve">The last function is banking. This particular function is particularly muddled because banks made </w:t>
+      </w:r>
+      <w:r>
+        <w:rPr>
+          <w:lang w:val="en-US"/>
+        </w:rPr>
+        <w:t>guilds,</w:t>
+      </w:r>
+      <w:r>
+        <w:rPr>
+          <w:lang w:val="en-US"/>
+        </w:rPr>
+        <w:t xml:space="preserve"> but guilds </w:t>
+      </w:r>
+      <w:r>
+        <w:rPr>
+          <w:lang w:val="en-US"/>
+        </w:rPr>
+        <w:t xml:space="preserve">also made banks, famously the Shanxi merchants successfully created the </w:t>
+      </w:r>
+      <w:proofErr w:type="spellStart"/>
+      <w:r>
+        <w:rPr>
+          <w:i/>
+          <w:iCs/>
+          <w:lang w:val="en-US"/>
+        </w:rPr>
+        <w:t>piaohao</w:t>
+      </w:r>
+      <w:proofErr w:type="spellEnd"/>
+      <w:r>
+        <w:rPr>
+          <w:lang w:val="en-US"/>
+        </w:rPr>
+        <w:t xml:space="preserve">. Shanxi merchants themselves were not all in the same guild but made various guilds. </w:t>
+      </w:r>
+      <w:r>
+        <w:rPr>
+          <w:rStyle w:val="FootnoteReference"/>
+          <w:lang w:val="en-US"/>
+        </w:rPr>
+        <w:footnoteReference w:id="24"/>
+      </w:r>
+      <w:r>
+        <w:rPr>
+          <w:lang w:val="en-US"/>
+        </w:rPr>
+        <w:t xml:space="preserve"> There needs to be further research regarding the connection between the Shanxi merchants, guilds and banking. However, Shanxi merchants were successful </w:t>
       </w:r>
     </w:p>
     <w:sectPr>
@@ -1846,9 +2252,6 @@
     <w:p>
       <w:pPr>
         <w:pStyle w:val="FootnoteText"/>
-        <w:rPr>
-          <w:lang w:val="en-US"/>
-        </w:rPr>
       </w:pPr>
       <w:r>
         <w:rPr>
@@ -1857,28 +2260,27 @@
         <w:footnoteRef/>
       </w:r>
       <w:r>
-        <w:rPr>
-          <w:lang w:val="en-US"/>
-        </w:rPr>
         <w:t xml:space="preserve"> </w:t>
       </w:r>
       <w:r>
         <w:fldChar w:fldCharType="begin"/>
       </w:r>
       <w:r>
-        <w:rPr>
-          <w:lang w:val="en-US"/>
-        </w:rPr>
-        <w:instrText xml:space="preserve"> ADDIN ZOTERO_ITEM CSL_CITATION {"citationID":"M7mQziOJ","properties":{"formattedCitation":"(Liu 1988, 6)","plainCitation":"(Liu 1988, 6)","noteIndex":11},"citationItems":[{"id":1947,"uris":["http://zotero.org/users/9264098/items/369WSD28"],"itemData":{"id":1947,"type":"article-journal","container-title":"Pacific Historical Review","DOI":"10.2307/3639672","ISSN":"0030-8684","issue":"1","language":"en","page":"1-23","source":"DOI.org (Crossref)","title":"Chinese Merchant Guilds: An Historical Inquiry","title-short":"Chinese Merchant Guilds","volume":"57","author":[{"family":"Liu","given":"Kwang-Ching"}],"issued":{"date-parts":[["1988",2,1]]},"citation-key":"liuChineseMerchantGuilds1988"},"locator":"6"}],"schema":"https://github.com/citation-style-language/schema/raw/master/csl-citation.json"} </w:instrText>
+        <w:instrText xml:space="preserve"> ADDIN ZOTERO_ITEM CSL_CITATION {"citationID":"d8RXbMFu","properties":{"formattedCitation":"(Belsky 2005)","plainCitation":"(Belsky 2005)","noteIndex":14},"citationItems":[{"id":2003,"uris":["http://zotero.org/users/9264098/items/PNJU3HMZ"],"itemData":{"id":2003,"type":"chapter","container-title":"Localities at the Center: Native Place, Space, and Power in Late Imperial Beijing","ISBN":"978-1-68417-425-6","page":"119–138","publisher":"Harvard University Asia Center","title":"Native-Place Rituals","author":[{"family":"Belsky","given":"Richard"}],"issued":{"date-parts":[["2005"]]},"citation-key":"belskyNativePlaceRituals2005"}}],"schema":"https://github.com/citation-style-language/schema/raw/master/csl-citation.json"} </w:instrText>
       </w:r>
       <w:r>
         <w:fldChar w:fldCharType="separate"/>
       </w:r>
       <w:r>
-        <w:rPr>
-          <w:lang w:val="en-US"/>
-        </w:rPr>
-        <w:t>(Liu 1988, 6)</w:t>
+        <w:t>(</w:t>
+      </w:r>
+      <w:proofErr w:type="spellStart"/>
+      <w:r>
+        <w:t>Belsky</w:t>
+      </w:r>
+      <w:proofErr w:type="spellEnd"/>
+      <w:r>
+        <w:t xml:space="preserve"> 2005)</w:t>
       </w:r>
       <w:r>
         <w:fldChar w:fldCharType="end"/>
@@ -1889,9 +2291,6 @@
     <w:p>
       <w:pPr>
         <w:pStyle w:val="FootnoteText"/>
-        <w:rPr>
-          <w:lang w:val="en-US"/>
-        </w:rPr>
       </w:pPr>
       <w:r>
         <w:rPr>
@@ -1900,31 +2299,25 @@
         <w:footnoteRef/>
       </w:r>
       <w:r>
-        <w:rPr>
-          <w:lang w:val="en-US"/>
-        </w:rPr>
         <w:t xml:space="preserve"> </w:t>
       </w:r>
       <w:r>
         <w:fldChar w:fldCharType="begin"/>
       </w:r>
       <w:r>
-        <w:rPr>
-          <w:lang w:val="en-US"/>
-        </w:rPr>
-        <w:instrText xml:space="preserve"> ADDIN ZOTERO_ITEM CSL_CITATION {"citationID":"TcQ4AJ8n","properties":{"formattedCitation":"(Moll-Murata 2018, 219)","plainCitation":"(Moll-Murata 2018, 219)","noteIndex":12},"citationItems":[{"id":1950,"uris":["http://zotero.org/users/9264098/items/WCA74BAC"],"itemData":{"id":1950,"type":"chapter","collection-title":"Social Histories of Work in Asia","container-title":"State and Crafts in the Qing Dynasty (1644-1911)","ISBN":"978-90-485-3793-8","number-of-volumes":"2","page":"321-348","publisher":"Amsterdam University Press","title":"Merchant and Craft Guilds","URL":"https://muse.jhu.edu/book/66331","author":[{"family":"Moll-Murata","given":"Christine"}],"collection-editor":[{"family":"Bosma","given":"Ulbe"},{"family":"Atabaki","given":"Touraj"}],"issued":{"date-parts":[["2018"]]},"citation-key":"moll-murataMerchantCraftGuilds2018"},"locator":"219"}],"schema":"https://github.com/citation-style-language/schema/raw/master/csl-citation.json"} </w:instrText>
+        <w:instrText xml:space="preserve"> ADDIN ZOTERO_ITEM CSL_CITATION {"citationID":"s27iSejD","properties":{"formattedCitation":"(Liu 1988)","plainCitation":"(Liu 1988)","noteIndex":14},"citationItems":[{"id":1947,"uris":["http://zotero.org/users/9264098/items/369WSD28"],"itemData":{"id":1947,"type":"article-journal","container-title":"Pacific Historical Review","DOI":"10.2307/3639672","ISSN":"0030-8684","issue":"1","language":"en","page":"1-23","source":"DOI.org (Crossref)","title":"Chinese Merchant Guilds: An Historical Inquiry","title-short":"Chinese Merchant Guilds","volume":"57","author":[{"family":"Liu","given":"Kwang-Ching"}],"issued":{"date-parts":[["1988",2,1]]},"citation-key":"liuChineseMerchantGuilds1988"}}],"schema":"https://github.com/citation-style-language/schema/raw/master/csl-citation.json"} </w:instrText>
       </w:r>
       <w:r>
         <w:fldChar w:fldCharType="separate"/>
       </w:r>
       <w:r>
-        <w:rPr>
-          <w:lang w:val="en-US"/>
-        </w:rPr>
-        <w:t>(Moll-Murata 2018, 219)</w:t>
+        <w:t>(Liu 1988)</w:t>
       </w:r>
       <w:r>
         <w:fldChar w:fldCharType="end"/>
+      </w:r>
+      <w:r>
+        <w:t xml:space="preserve"> </w:t>
       </w:r>
     </w:p>
   </w:footnote>
@@ -1932,9 +2325,6 @@
     <w:p>
       <w:pPr>
         <w:pStyle w:val="FootnoteText"/>
-        <w:rPr>
-          <w:lang w:val="en-US"/>
-        </w:rPr>
       </w:pPr>
       <w:r>
         <w:rPr>
@@ -1943,28 +2333,27 @@
         <w:footnoteRef/>
       </w:r>
       <w:r>
-        <w:rPr>
-          <w:lang w:val="en-US"/>
-        </w:rPr>
         <w:t xml:space="preserve"> </w:t>
       </w:r>
       <w:r>
         <w:fldChar w:fldCharType="begin"/>
       </w:r>
       <w:r>
-        <w:rPr>
-          <w:lang w:val="en-US"/>
-        </w:rPr>
-        <w:instrText xml:space="preserve"> ADDIN ZOTERO_ITEM CSL_CITATION {"citationID":"QbvYx58i","properties":{"formattedCitation":"(Liu 1988, 12)","plainCitation":"(Liu 1988, 12)","noteIndex":14},"citationItems":[{"id":1947,"uris":["http://zotero.org/users/9264098/items/369WSD28"],"itemData":{"id":1947,"type":"article-journal","container-title":"Pacific Historical Review","DOI":"10.2307/3639672","ISSN":"0030-8684","issue":"1","language":"en","page":"1-23","source":"DOI.org (Crossref)","title":"Chinese Merchant Guilds: An Historical Inquiry","title-short":"Chinese Merchant Guilds","volume":"57","author":[{"family":"Liu","given":"Kwang-Ching"}],"issued":{"date-parts":[["1988",2,1]]},"citation-key":"liuChineseMerchantGuilds1988"},"locator":"12","label":"page"}],"schema":"https://github.com/citation-style-language/schema/raw/master/csl-citation.json"} </w:instrText>
+        <w:instrText xml:space="preserve"> ADDIN ZOTERO_ITEM CSL_CITATION {"citationID":"wh0qmVdY","properties":{"formattedCitation":"(Belsky 2005)","plainCitation":"(Belsky 2005)","noteIndex":15},"citationItems":[{"id":2003,"uris":["http://zotero.org/users/9264098/items/PNJU3HMZ"],"itemData":{"id":2003,"type":"chapter","container-title":"Localities at the Center: Native Place, Space, and Power in Late Imperial Beijing","ISBN":"978-1-68417-425-6","page":"119–138","publisher":"Harvard University Asia Center","title":"Native-Place Rituals","author":[{"family":"Belsky","given":"Richard"}],"issued":{"date-parts":[["2005"]]},"citation-key":"belskyNativePlaceRituals2005"}}],"schema":"https://github.com/citation-style-language/schema/raw/master/csl-citation.json"} </w:instrText>
       </w:r>
       <w:r>
         <w:fldChar w:fldCharType="separate"/>
       </w:r>
       <w:r>
-        <w:rPr>
-          <w:lang w:val="en-US"/>
-        </w:rPr>
-        <w:t>(Liu 1988, 12)</w:t>
+        <w:t>(</w:t>
+      </w:r>
+      <w:proofErr w:type="spellStart"/>
+      <w:r>
+        <w:t>Belsky</w:t>
+      </w:r>
+      <w:proofErr w:type="spellEnd"/>
+      <w:r>
+        <w:t xml:space="preserve"> 2005)</w:t>
       </w:r>
       <w:r>
         <w:fldChar w:fldCharType="end"/>
@@ -1975,6 +2364,9 @@
     <w:p>
       <w:pPr>
         <w:pStyle w:val="FootnoteText"/>
+        <w:rPr>
+          <w:lang w:val="en-US"/>
+        </w:rPr>
       </w:pPr>
       <w:r>
         <w:rPr>
@@ -1983,19 +2375,28 @@
         <w:footnoteRef/>
       </w:r>
       <w:r>
+        <w:rPr>
+          <w:lang w:val="en-US"/>
+        </w:rPr>
         <w:t xml:space="preserve"> </w:t>
       </w:r>
       <w:r>
         <w:fldChar w:fldCharType="begin"/>
       </w:r>
       <w:r>
-        <w:instrText xml:space="preserve"> ADDIN ZOTERO_ITEM CSL_CITATION {"citationID":"zoUmv5y8","properties":{"formattedCitation":"(Liu 1988, 13)","plainCitation":"(Liu 1988, 13)","noteIndex":15},"citationItems":[{"id":1947,"uris":["http://zotero.org/users/9264098/items/369WSD28"],"itemData":{"id":1947,"type":"article-journal","container-title":"Pacific Historical Review","DOI":"10.2307/3639672","ISSN":"0030-8684","issue":"1","language":"en","page":"1-23","source":"DOI.org (Crossref)","title":"Chinese Merchant Guilds: An Historical Inquiry","title-short":"Chinese Merchant Guilds","volume":"57","author":[{"family":"Liu","given":"Kwang-Ching"}],"issued":{"date-parts":[["1988",2,1]]},"citation-key":"liuChineseMerchantGuilds1988"},"locator":"13"}],"schema":"https://github.com/citation-style-language/schema/raw/master/csl-citation.json"} </w:instrText>
+        <w:rPr>
+          <w:lang w:val="en-US"/>
+        </w:rPr>
+        <w:instrText xml:space="preserve"> ADDIN ZOTERO_ITEM CSL_CITATION {"citationID":"M7mQziOJ","properties":{"formattedCitation":"(Liu 1988, 6)","plainCitation":"(Liu 1988, 6)","noteIndex":11},"citationItems":[{"id":1947,"uris":["http://zotero.org/users/9264098/items/369WSD28"],"itemData":{"id":1947,"type":"article-journal","container-title":"Pacific Historical Review","DOI":"10.2307/3639672","ISSN":"0030-8684","issue":"1","language":"en","page":"1-23","source":"DOI.org (Crossref)","title":"Chinese Merchant Guilds: An Historical Inquiry","title-short":"Chinese Merchant Guilds","volume":"57","author":[{"family":"Liu","given":"Kwang-Ching"}],"issued":{"date-parts":[["1988",2,1]]},"citation-key":"liuChineseMerchantGuilds1988"},"locator":"6"}],"schema":"https://github.com/citation-style-language/schema/raw/master/csl-citation.json"} </w:instrText>
       </w:r>
       <w:r>
         <w:fldChar w:fldCharType="separate"/>
       </w:r>
       <w:r>
-        <w:t>(Liu 1988, 13)</w:t>
+        <w:rPr>
+          <w:lang w:val="en-US"/>
+        </w:rPr>
+        <w:t>(Liu 1988, 6)</w:t>
       </w:r>
       <w:r>
         <w:fldChar w:fldCharType="end"/>
@@ -2006,6 +2407,9 @@
     <w:p>
       <w:pPr>
         <w:pStyle w:val="FootnoteText"/>
+        <w:rPr>
+          <w:lang w:val="en-US"/>
+        </w:rPr>
       </w:pPr>
       <w:r>
         <w:rPr>
@@ -2014,19 +2418,28 @@
         <w:footnoteRef/>
       </w:r>
       <w:r>
+        <w:rPr>
+          <w:lang w:val="en-US"/>
+        </w:rPr>
         <w:t xml:space="preserve"> </w:t>
       </w:r>
       <w:r>
         <w:fldChar w:fldCharType="begin"/>
       </w:r>
       <w:r>
-        <w:instrText xml:space="preserve"> ADDIN ZOTERO_ITEM CSL_CITATION {"citationID":"fyt5ZWe0","properties":{"formattedCitation":"(Moll-Murata 2018, 327)","plainCitation":"(Moll-Murata 2018, 327)","noteIndex":16},"citationItems":[{"id":1950,"uris":["http://zotero.org/users/9264098/items/WCA74BAC"],"itemData":{"id":1950,"type":"chapter","collection-title":"Social Histories of Work in Asia","container-title":"State and Crafts in the Qing Dynasty (1644-1911)","ISBN":"978-90-485-3793-8","number-of-volumes":"2","page":"321-348","publisher":"Amsterdam University Press","title":"Merchant and Craft Guilds","URL":"https://muse.jhu.edu/book/66331","author":[{"family":"Moll-Murata","given":"Christine"}],"collection-editor":[{"family":"Bosma","given":"Ulbe"},{"family":"Atabaki","given":"Touraj"}],"issued":{"date-parts":[["2018"]]},"citation-key":"moll-murataMerchantCraftGuilds2018"},"locator":"327"}],"schema":"https://github.com/citation-style-language/schema/raw/master/csl-citation.json"} </w:instrText>
+        <w:rPr>
+          <w:lang w:val="en-US"/>
+        </w:rPr>
+        <w:instrText xml:space="preserve"> ADDIN ZOTERO_ITEM CSL_CITATION {"citationID":"TcQ4AJ8n","properties":{"formattedCitation":"(Moll-Murata 2018, 219)","plainCitation":"(Moll-Murata 2018, 219)","noteIndex":12},"citationItems":[{"id":1950,"uris":["http://zotero.org/users/9264098/items/WCA74BAC"],"itemData":{"id":1950,"type":"chapter","collection-title":"Social Histories of Work in Asia","container-title":"State and Crafts in the Qing Dynasty (1644-1911)","ISBN":"978-90-485-3793-8","number-of-volumes":"2","page":"321-348","publisher":"Amsterdam University Press","title":"Merchant and Craft Guilds","URL":"https://muse.jhu.edu/book/66331","author":[{"family":"Moll-Murata","given":"Christine"}],"collection-editor":[{"family":"Bosma","given":"Ulbe"},{"family":"Atabaki","given":"Touraj"}],"issued":{"date-parts":[["2018"]]},"citation-key":"moll-murataMerchantCraftGuilds2018"},"locator":"219"}],"schema":"https://github.com/citation-style-language/schema/raw/master/csl-citation.json"} </w:instrText>
       </w:r>
       <w:r>
         <w:fldChar w:fldCharType="separate"/>
       </w:r>
       <w:r>
-        <w:t>(Moll-Murata 2018, 327)</w:t>
+        <w:rPr>
+          <w:lang w:val="en-US"/>
+        </w:rPr>
+        <w:t>(Moll-Murata 2018, 219)</w:t>
       </w:r>
       <w:r>
         <w:fldChar w:fldCharType="end"/>
@@ -2037,6 +2450,9 @@
     <w:p>
       <w:pPr>
         <w:pStyle w:val="FootnoteText"/>
+        <w:rPr>
+          <w:lang w:val="en-US"/>
+        </w:rPr>
       </w:pPr>
       <w:r>
         <w:rPr>
@@ -2045,19 +2461,28 @@
         <w:footnoteRef/>
       </w:r>
       <w:r>
+        <w:rPr>
+          <w:lang w:val="en-US"/>
+        </w:rPr>
         <w:t xml:space="preserve"> </w:t>
       </w:r>
       <w:r>
         <w:fldChar w:fldCharType="begin"/>
       </w:r>
       <w:r>
-        <w:instrText xml:space="preserve"> ADDIN ZOTERO_ITEM CSL_CITATION {"citationID":"dyesWcID","properties":{"formattedCitation":"(Moll-Murata 2018, 219)","plainCitation":"(Moll-Murata 2018, 219)","noteIndex":17},"citationItems":[{"id":1950,"uris":["http://zotero.org/users/9264098/items/WCA74BAC"],"itemData":{"id":1950,"type":"chapter","collection-title":"Social Histories of Work in Asia","container-title":"State and Crafts in the Qing Dynasty (1644-1911)","ISBN":"978-90-485-3793-8","number-of-volumes":"2","page":"321-348","publisher":"Amsterdam University Press","title":"Merchant and Craft Guilds","URL":"https://muse.jhu.edu/book/66331","author":[{"family":"Moll-Murata","given":"Christine"}],"collection-editor":[{"family":"Bosma","given":"Ulbe"},{"family":"Atabaki","given":"Touraj"}],"issued":{"date-parts":[["2018"]]},"citation-key":"moll-murataMerchantCraftGuilds2018"},"locator":"219"}],"schema":"https://github.com/citation-style-language/schema/raw/master/csl-citation.json"} </w:instrText>
+        <w:rPr>
+          <w:lang w:val="en-US"/>
+        </w:rPr>
+        <w:instrText xml:space="preserve"> ADDIN ZOTERO_ITEM CSL_CITATION {"citationID":"QbvYx58i","properties":{"formattedCitation":"(Liu 1988, 12)","plainCitation":"(Liu 1988, 12)","noteIndex":14},"citationItems":[{"id":1947,"uris":["http://zotero.org/users/9264098/items/369WSD28"],"itemData":{"id":1947,"type":"article-journal","container-title":"Pacific Historical Review","DOI":"10.2307/3639672","ISSN":"0030-8684","issue":"1","language":"en","page":"1-23","source":"DOI.org (Crossref)","title":"Chinese Merchant Guilds: An Historical Inquiry","title-short":"Chinese Merchant Guilds","volume":"57","author":[{"family":"Liu","given":"Kwang-Ching"}],"issued":{"date-parts":[["1988",2,1]]},"citation-key":"liuChineseMerchantGuilds1988"},"locator":"12","label":"page"}],"schema":"https://github.com/citation-style-language/schema/raw/master/csl-citation.json"} </w:instrText>
       </w:r>
       <w:r>
         <w:fldChar w:fldCharType="separate"/>
       </w:r>
       <w:r>
-        <w:t>(Moll-Murata 2018, 219)</w:t>
+        <w:rPr>
+          <w:lang w:val="en-US"/>
+        </w:rPr>
+        <w:t>(Liu 1988, 12)</w:t>
       </w:r>
       <w:r>
         <w:fldChar w:fldCharType="end"/>
@@ -2068,9 +2493,6 @@
     <w:p>
       <w:pPr>
         <w:pStyle w:val="FootnoteText"/>
-        <w:rPr>
-          <w:lang w:val="en-US"/>
-        </w:rPr>
       </w:pPr>
       <w:r>
         <w:rPr>
@@ -2085,13 +2507,13 @@
         <w:fldChar w:fldCharType="begin"/>
       </w:r>
       <w:r>
-        <w:instrText xml:space="preserve"> ADDIN ZOTERO_ITEM CSL_CITATION {"citationID":"ic7l932j","properties":{"formattedCitation":"(Barker 1997, 27)","plainCitation":"(Barker 1997, 27)","noteIndex":18},"citationItems":[{"id":1964,"uris":["http://zotero.org/users/9264098/items/RBM6LLSD"],"itemData":{"id":1964,"type":"chapter","container-title":"Civil Society in China","edition":"1st eds","ISBN":"978-1-315-70561-3","page":"19-45","publisher":"Routledge","title":"Auto-Organization in Chinese Society","URL":"https://www.taylorfrancis.com/chapters/oa-edit/10.4324/9781315705613-4/auto-organization-chinese-society-timothy-brook","author":[{"family":"Barker","given":"Timothy"}],"issued":{"date-parts":[["1997"]]},"citation-key":"barkerAutoOrganizationChineseSociety1997"},"locator":"27"}],"schema":"https://github.com/citation-style-language/schema/raw/master/csl-citation.json"} </w:instrText>
+        <w:instrText xml:space="preserve"> ADDIN ZOTERO_ITEM CSL_CITATION {"citationID":"zoUmv5y8","properties":{"formattedCitation":"(Liu 1988, 13)","plainCitation":"(Liu 1988, 13)","noteIndex":15},"citationItems":[{"id":1947,"uris":["http://zotero.org/users/9264098/items/369WSD28"],"itemData":{"id":1947,"type":"article-journal","container-title":"Pacific Historical Review","DOI":"10.2307/3639672","ISSN":"0030-8684","issue":"1","language":"en","page":"1-23","source":"DOI.org (Crossref)","title":"Chinese Merchant Guilds: An Historical Inquiry","title-short":"Chinese Merchant Guilds","volume":"57","author":[{"family":"Liu","given":"Kwang-Ching"}],"issued":{"date-parts":[["1988",2,1]]},"citation-key":"liuChineseMerchantGuilds1988"},"locator":"13"}],"schema":"https://github.com/citation-style-language/schema/raw/master/csl-citation.json"} </w:instrText>
       </w:r>
       <w:r>
         <w:fldChar w:fldCharType="separate"/>
       </w:r>
       <w:r>
-        <w:t>(Barker 1997, 27)</w:t>
+        <w:t>(Liu 1988, 13)</w:t>
       </w:r>
       <w:r>
         <w:fldChar w:fldCharType="end"/>
@@ -2102,9 +2524,6 @@
     <w:p>
       <w:pPr>
         <w:pStyle w:val="FootnoteText"/>
-        <w:rPr>
-          <w:lang w:val="en-US"/>
-        </w:rPr>
       </w:pPr>
       <w:r>
         <w:rPr>
@@ -2119,21 +2538,143 @@
         <w:fldChar w:fldCharType="begin"/>
       </w:r>
       <w:r>
+        <w:instrText xml:space="preserve"> ADDIN ZOTERO_ITEM CSL_CITATION {"citationID":"fyt5ZWe0","properties":{"formattedCitation":"(Moll-Murata 2018, 327)","plainCitation":"(Moll-Murata 2018, 327)","noteIndex":16},"citationItems":[{"id":1950,"uris":["http://zotero.org/users/9264098/items/WCA74BAC"],"itemData":{"id":1950,"type":"chapter","collection-title":"Social Histories of Work in Asia","container-title":"State and Crafts in the Qing Dynasty (1644-1911)","ISBN":"978-90-485-3793-8","number-of-volumes":"2","page":"321-348","publisher":"Amsterdam University Press","title":"Merchant and Craft Guilds","URL":"https://muse.jhu.edu/book/66331","author":[{"family":"Moll-Murata","given":"Christine"}],"collection-editor":[{"family":"Bosma","given":"Ulbe"},{"family":"Atabaki","given":"Touraj"}],"issued":{"date-parts":[["2018"]]},"citation-key":"moll-murataMerchantCraftGuilds2018"},"locator":"327"}],"schema":"https://github.com/citation-style-language/schema/raw/master/csl-citation.json"} </w:instrText>
+      </w:r>
+      <w:r>
+        <w:fldChar w:fldCharType="separate"/>
+      </w:r>
+      <w:r>
+        <w:t>(Moll-Murata 2018, 327)</w:t>
+      </w:r>
+      <w:r>
+        <w:fldChar w:fldCharType="end"/>
+      </w:r>
+    </w:p>
+  </w:footnote>
+  <w:footnote w:id="21">
+    <w:p>
+      <w:pPr>
+        <w:pStyle w:val="FootnoteText"/>
+      </w:pPr>
+      <w:r>
+        <w:rPr>
+          <w:rStyle w:val="FootnoteReference"/>
+        </w:rPr>
+        <w:footnoteRef/>
+      </w:r>
+      <w:r>
+        <w:t xml:space="preserve"> </w:t>
+      </w:r>
+      <w:r>
+        <w:fldChar w:fldCharType="begin"/>
+      </w:r>
+      <w:r>
+        <w:instrText xml:space="preserve"> ADDIN ZOTERO_ITEM CSL_CITATION {"citationID":"dyesWcID","properties":{"formattedCitation":"(Moll-Murata 2018, 219)","plainCitation":"(Moll-Murata 2018, 219)","noteIndex":17},"citationItems":[{"id":1950,"uris":["http://zotero.org/users/9264098/items/WCA74BAC"],"itemData":{"id":1950,"type":"chapter","collection-title":"Social Histories of Work in Asia","container-title":"State and Crafts in the Qing Dynasty (1644-1911)","ISBN":"978-90-485-3793-8","number-of-volumes":"2","page":"321-348","publisher":"Amsterdam University Press","title":"Merchant and Craft Guilds","URL":"https://muse.jhu.edu/book/66331","author":[{"family":"Moll-Murata","given":"Christine"}],"collection-editor":[{"family":"Bosma","given":"Ulbe"},{"family":"Atabaki","given":"Touraj"}],"issued":{"date-parts":[["2018"]]},"citation-key":"moll-murataMerchantCraftGuilds2018"},"locator":"219"}],"schema":"https://github.com/citation-style-language/schema/raw/master/csl-citation.json"} </w:instrText>
+      </w:r>
+      <w:r>
+        <w:fldChar w:fldCharType="separate"/>
+      </w:r>
+      <w:r>
+        <w:t>(Moll-Murata 2018, 219)</w:t>
+      </w:r>
+      <w:r>
+        <w:fldChar w:fldCharType="end"/>
+      </w:r>
+    </w:p>
+  </w:footnote>
+  <w:footnote w:id="22">
+    <w:p>
+      <w:pPr>
+        <w:pStyle w:val="FootnoteText"/>
+        <w:rPr>
+          <w:lang w:val="en-US"/>
+        </w:rPr>
+      </w:pPr>
+      <w:r>
+        <w:rPr>
+          <w:rStyle w:val="FootnoteReference"/>
+        </w:rPr>
+        <w:footnoteRef/>
+      </w:r>
+      <w:r>
+        <w:t xml:space="preserve"> </w:t>
+      </w:r>
+      <w:r>
+        <w:fldChar w:fldCharType="begin"/>
+      </w:r>
+      <w:r>
+        <w:instrText xml:space="preserve"> ADDIN ZOTERO_ITEM CSL_CITATION {"citationID":"ic7l932j","properties":{"formattedCitation":"(Barker 1997, 27)","plainCitation":"(Barker 1997, 27)","noteIndex":18},"citationItems":[{"id":1964,"uris":["http://zotero.org/users/9264098/items/RBM6LLSD"],"itemData":{"id":1964,"type":"chapter","container-title":"Civil Society in China","edition":"1st eds","ISBN":"978-1-315-70561-3","page":"19-45","publisher":"Routledge","title":"Auto-Organization in Chinese Society","URL":"https://www.taylorfrancis.com/chapters/oa-edit/10.4324/9781315705613-4/auto-organization-chinese-society-timothy-brook","author":[{"family":"Barker","given":"Timothy"}],"issued":{"date-parts":[["1997"]]},"citation-key":"barkerAutoOrganizationChineseSociety1997"},"locator":"27"}],"schema":"https://github.com/citation-style-language/schema/raw/master/csl-citation.json"} </w:instrText>
+      </w:r>
+      <w:r>
+        <w:fldChar w:fldCharType="separate"/>
+      </w:r>
+      <w:r>
+        <w:t>(Barker 1997, 27)</w:t>
+      </w:r>
+      <w:r>
+        <w:fldChar w:fldCharType="end"/>
+      </w:r>
+    </w:p>
+  </w:footnote>
+  <w:footnote w:id="23">
+    <w:p>
+      <w:pPr>
+        <w:pStyle w:val="FootnoteText"/>
+        <w:rPr>
+          <w:lang w:val="en-US"/>
+        </w:rPr>
+      </w:pPr>
+      <w:r>
+        <w:rPr>
+          <w:rStyle w:val="FootnoteReference"/>
+        </w:rPr>
+        <w:footnoteRef/>
+      </w:r>
+      <w:r>
+        <w:t xml:space="preserve"> </w:t>
+      </w:r>
+      <w:r>
+        <w:fldChar w:fldCharType="begin"/>
+      </w:r>
+      <w:r>
         <w:instrText xml:space="preserve"> ADDIN ZOTERO_ITEM CSL_CITATION {"citationID":"PDhEROib","properties":{"formattedCitation":"(Fewsmith 1983, 622)","plainCitation":"(Fewsmith 1983, 622)","noteIndex":20},"citationItems":[{"id":1967,"uris":["http://zotero.org/users/9264098/items/KFR7PQER"],"itemData":{"id":1967,"type":"article-journal","container-title":"Comparative Studies in Society and History","ISSN":"00104175, 1471633X","issue":"4","note":"Citation Key: 511f7524-4146-3cfd-9236-aec4389be76e\npublisher: [Society for Comparative Studies in Society and History, Cambridge University Press]","page":"617–640","title":"From Guild to Interest Group: The Transformation of Public and Private in Late Qing China","volume":"25","author":[{"family":"Fewsmith","given":"Joseph"}],"issued":{"date-parts":[["1983"]]},"citation-key":"511f7524-4146-3cfd-9236-aec4389be76e"},"locator":"622"}],"schema":"https://github.com/citation-style-language/schema/raw/master/csl-citation.json"} </w:instrText>
       </w:r>
       <w:r>
         <w:fldChar w:fldCharType="separate"/>
       </w:r>
       <w:r>
-        <w:t>(</w:t>
-      </w:r>
-      <w:proofErr w:type="spellStart"/>
-      <w:r>
-        <w:t>Fewsmith</w:t>
-      </w:r>
-      <w:proofErr w:type="spellEnd"/>
-      <w:r>
-        <w:t xml:space="preserve"> 1983, 622)</w:t>
+        <w:t>(Fewsmith 1983, 622)</w:t>
+      </w:r>
+      <w:r>
+        <w:fldChar w:fldCharType="end"/>
+      </w:r>
+    </w:p>
+  </w:footnote>
+  <w:footnote w:id="24">
+    <w:p>
+      <w:pPr>
+        <w:pStyle w:val="FootnoteText"/>
+      </w:pPr>
+      <w:r>
+        <w:rPr>
+          <w:rStyle w:val="FootnoteReference"/>
+        </w:rPr>
+        <w:footnoteRef/>
+      </w:r>
+      <w:r>
+        <w:t xml:space="preserve"> </w:t>
+      </w:r>
+      <w:r>
+        <w:fldChar w:fldCharType="begin"/>
+      </w:r>
+      <w:r>
+        <w:instrText xml:space="preserve"> ADDIN ZOTERO_ITEM CSL_CITATION {"citationID":"OMOJZVNC","properties":{"formattedCitation":"(Liu 1988)","plainCitation":"(Liu 1988)","noteIndex":24},"citationItems":[{"id":1947,"uris":["http://zotero.org/users/9264098/items/369WSD28"],"itemData":{"id":1947,"type":"article-journal","container-title":"Pacific Historical Review","DOI":"10.2307/3639672","ISSN":"0030-8684","issue":"1","language":"en","page":"1-23","source":"DOI.org (Crossref)","title":"Chinese Merchant Guilds: An Historical Inquiry","title-short":"Chinese Merchant Guilds","volume":"57","author":[{"family":"Liu","given":"Kwang-Ching"}],"issued":{"date-parts":[["1988",2,1]]},"citation-key":"liuChineseMerchantGuilds1988"}}],"schema":"https://github.com/citation-style-language/schema/raw/master/csl-citation.json"} </w:instrText>
+      </w:r>
+      <w:r>
+        <w:fldChar w:fldCharType="separate"/>
+      </w:r>
+      <w:r>
+        <w:t>(Liu 1988)</w:t>
       </w:r>
       <w:r>
         <w:fldChar w:fldCharType="end"/>

</xml_diff>